<commit_message>
diagramas de secuencia, correcion de clases
</commit_message>
<xml_diff>
--- a/EspecificacionUC.docx
+++ b/EspecificacionUC.docx
@@ -29,7 +29,7 @@
           <w:noProof/>
         </w:rPr>
         <w:drawing>
-          <wp:inline distT="0" distB="0" distL="0" distR="0">
+          <wp:inline distT="0" distB="0" distL="0" distR="0" wp14:anchorId="5B4F56A9" wp14:editId="0DBC65EB">
             <wp:extent cx="3705225" cy="3438525"/>
             <wp:effectExtent l="0" t="0" r="9525" b="9525"/>
             <wp:docPr id="5" name="Imagen 5"/>
@@ -300,10 +300,7 @@
         <w:t>Resumen:</w:t>
       </w:r>
       <w:r>
-        <w:t xml:space="preserve"> El usuario </w:t>
-      </w:r>
-      <w:r>
-        <w:t>procede a jugar, contestando preguntas que determinen su progresión en el mismo.</w:t>
+        <w:t xml:space="preserve"> El usuario procede a jugar, contestando preguntas que determinen su progresión en el mismo.</w:t>
       </w:r>
     </w:p>
     <w:p>
@@ -348,53 +345,47 @@
         <w:t>Precondiciones:</w:t>
       </w:r>
       <w:r>
+        <w:t xml:space="preserve"> El usuario debe haber ingresado previamente el formulario de control de jugadores.</w:t>
+      </w:r>
+    </w:p>
+    <w:p>
+      <w:pPr>
+        <w:jc w:val="both"/>
+        <w:rPr>
+          <w:b/>
+          <w:bCs/>
+        </w:rPr>
+      </w:pPr>
+      <w:r>
+        <w:rPr>
+          <w:b/>
+          <w:bCs/>
+        </w:rPr>
+        <w:t>Situación nominal:</w:t>
+      </w:r>
+    </w:p>
+    <w:p>
+      <w:pPr>
+        <w:jc w:val="both"/>
+      </w:pPr>
+      <w:r>
+        <w:t>1</w:t>
+      </w:r>
+      <w:r>
+        <w:rPr>
+          <w:b/>
+          <w:bCs/>
+        </w:rPr>
+        <w:t>-</w:t>
+      </w:r>
+      <w:r>
+        <w:rPr>
+          <w:b/>
+          <w:bCs/>
+        </w:rPr>
         <w:t xml:space="preserve"> </w:t>
       </w:r>
       <w:r>
-        <w:t>El usuario debe haber ingresado previamente el formulario de control de jugadores</w:t>
-      </w:r>
-      <w:r>
-        <w:t>.</w:t>
-      </w:r>
-    </w:p>
-    <w:p>
-      <w:pPr>
-        <w:jc w:val="both"/>
-        <w:rPr>
-          <w:b/>
-          <w:bCs/>
-        </w:rPr>
-      </w:pPr>
-      <w:r>
-        <w:rPr>
-          <w:b/>
-          <w:bCs/>
-        </w:rPr>
-        <w:t>Situación nominal:</w:t>
-      </w:r>
-    </w:p>
-    <w:p>
-      <w:pPr>
-        <w:jc w:val="both"/>
-      </w:pPr>
-      <w:r>
-        <w:t>1</w:t>
-      </w:r>
-      <w:r>
-        <w:rPr>
-          <w:b/>
-          <w:bCs/>
-        </w:rPr>
-        <w:t>-</w:t>
-      </w:r>
-      <w:r>
-        <w:rPr>
-          <w:b/>
-          <w:bCs/>
-        </w:rPr>
-        <w:t xml:space="preserve"> </w:t>
-      </w:r>
-      <w:r>
         <w:t>El sistema muestra la interfaz del juego.</w:t>
       </w:r>
     </w:p>
@@ -459,15 +450,18 @@
         <w:jc w:val="both"/>
       </w:pPr>
       <w:r>
-        <w:t>4.- Usuario selecciona la opción de “siguiente”.</w:t>
-      </w:r>
-    </w:p>
-    <w:p>
-      <w:pPr>
-        <w:jc w:val="both"/>
-      </w:pPr>
-      <w:r>
-        <w:t>5.- El sistema muestra una nueva pregunta aritmética.</w:t>
+        <w:t>4</w:t>
+      </w:r>
+      <w:r>
+        <w:t>.- El sistema muestra una nueva pregunta aritmética.</w:t>
+      </w:r>
+    </w:p>
+    <w:p>
+      <w:pPr>
+        <w:jc w:val="both"/>
+      </w:pPr>
+      <w:r>
+        <w:t>El caso de uso termina en éxito.</w:t>
       </w:r>
     </w:p>
     <w:p>
@@ -491,24 +485,29 @@
         <w:jc w:val="both"/>
       </w:pPr>
       <w:r>
-        <w:t>3.- El sistema muestra un mensaje de error, resta vidas y pide al usuario cambiar de pregunta.</w:t>
-      </w:r>
-    </w:p>
-    <w:p>
-      <w:pPr>
-        <w:jc w:val="both"/>
-      </w:pPr>
-      <w:r>
-        <w:t>4.- El usuario selecciona la opción de “siguiente”.</w:t>
-      </w:r>
-    </w:p>
-    <w:p>
-      <w:pPr>
-        <w:jc w:val="both"/>
-      </w:pPr>
-      <w:r>
-        <w:t>5.- El sistema muestra una nueva pregunta aritmética.</w:t>
-      </w:r>
+        <w:t>3.- El sistema muestra un mensaje de error, resta vidas.</w:t>
+      </w:r>
+    </w:p>
+    <w:p>
+      <w:pPr>
+        <w:jc w:val="both"/>
+      </w:pPr>
+      <w:r>
+        <w:t>4</w:t>
+      </w:r>
+      <w:r>
+        <w:t>.- El sistema muestra una nueva pregunta aritmética.</w:t>
+      </w:r>
+    </w:p>
+    <w:p>
+      <w:pPr>
+        <w:jc w:val="both"/>
+      </w:pPr>
+      <w:r>
+        <w:t>El caso de uso termina en éxito.</w:t>
+      </w:r>
+      <w:bookmarkStart w:id="0" w:name="_GoBack"/>
+      <w:bookmarkEnd w:id="0"/>
     </w:p>
     <w:p>
       <w:pPr>
@@ -545,10 +544,7 @@
         <w:t>Resumen:</w:t>
       </w:r>
       <w:r>
-        <w:t xml:space="preserve"> El </w:t>
-      </w:r>
-      <w:r>
-        <w:t>juego termina cuando termine e</w:t>
+        <w:t xml:space="preserve"> El juego termina cuando termine e</w:t>
       </w:r>
       <w:r>
         <w:t>l</w:t>
@@ -606,13 +602,7 @@
         <w:t>Precondiciones:</w:t>
       </w:r>
       <w:r>
-        <w:t xml:space="preserve"> </w:t>
-      </w:r>
-      <w:r>
-        <w:t>El jugador debe haber ingresado el formulario de control de jugadores y debe de haber contestado las preguntas</w:t>
-      </w:r>
-      <w:r>
-        <w:t>.</w:t>
+        <w:t xml:space="preserve"> El jugador debe haber ingresado el formulario de control de jugadores y debe de haber contestado las preguntas.</w:t>
       </w:r>
     </w:p>
     <w:p>
@@ -639,7 +629,10 @@
         <w:t xml:space="preserve">1.- El </w:t>
       </w:r>
       <w:r>
-        <w:t>sistema muestra una alerta de que el tiempo termino y el juego se detiene.</w:t>
+        <w:t>sistema muestra un</w:t>
+      </w:r>
+      <w:r>
+        <w:t xml:space="preserve"> mensaje de ganador, cuando solo a un usuario le resten vidas.</w:t>
       </w:r>
     </w:p>
     <w:p>
@@ -670,8 +663,6 @@
       <w:pPr>
         <w:jc w:val="both"/>
       </w:pPr>
-      <w:bookmarkStart w:id="0" w:name="_GoBack"/>
-      <w:bookmarkEnd w:id="0"/>
     </w:p>
     <w:p>
       <w:pPr>

</xml_diff>